<commit_message>
Update .gitignore and samples
</commit_message>
<xml_diff>
--- a/161702/presentation/01 - Syllabus, Review of PAA 1/Silabus KI141319 Perancangan dan Analisis Algoritma 2 (ENG).docx
+++ b/161702/presentation/01 - Syllabus, Review of PAA 1/Silabus KI141319 Perancangan dan Analisis Algoritma 2 (ENG).docx
@@ -1,6 +1,6 @@
 
 <file path=word/document.xml><?xml version="1.0" encoding="utf-8"?>
-<w:document xmlns:wpc="http://schemas.microsoft.com/office/word/2010/wordprocessingCanvas" xmlns:mc="http://schemas.openxmlformats.org/markup-compatibility/2006" xmlns:o="urn:schemas-microsoft-com:office:office" xmlns:r="http://schemas.openxmlformats.org/officeDocument/2006/relationships" xmlns:m="http://schemas.openxmlformats.org/officeDocument/2006/math" xmlns:v="urn:schemas-microsoft-com:vml" xmlns:wp14="http://schemas.microsoft.com/office/word/2010/wordprocessingDrawing" xmlns:wp="http://schemas.openxmlformats.org/drawingml/2006/wordprocessingDrawing" xmlns:w10="urn:schemas-microsoft-com:office:word" xmlns:w="http://schemas.openxmlformats.org/wordprocessingml/2006/main" xmlns:w14="http://schemas.microsoft.com/office/word/2010/wordml" xmlns:w15="http://schemas.microsoft.com/office/word/2012/wordml" xmlns:wpg="http://schemas.microsoft.com/office/word/2010/wordprocessingGroup" xmlns:wpi="http://schemas.microsoft.com/office/word/2010/wordprocessingInk" xmlns:wne="http://schemas.microsoft.com/office/word/2006/wordml" xmlns:wps="http://schemas.microsoft.com/office/word/2010/wordprocessingShape" mc:Ignorable="w14 w15 wp14">
+<w:document xmlns:wpc="http://schemas.microsoft.com/office/word/2010/wordprocessingCanvas" xmlns:cx="http://schemas.microsoft.com/office/drawing/2014/chartex" xmlns:mc="http://schemas.openxmlformats.org/markup-compatibility/2006" xmlns:o="urn:schemas-microsoft-com:office:office" xmlns:r="http://schemas.openxmlformats.org/officeDocument/2006/relationships" xmlns:m="http://schemas.openxmlformats.org/officeDocument/2006/math" xmlns:v="urn:schemas-microsoft-com:vml" xmlns:wp14="http://schemas.microsoft.com/office/word/2010/wordprocessingDrawing" xmlns:wp="http://schemas.openxmlformats.org/drawingml/2006/wordprocessingDrawing" xmlns:w10="urn:schemas-microsoft-com:office:word" xmlns:w="http://schemas.openxmlformats.org/wordprocessingml/2006/main" xmlns:w14="http://schemas.microsoft.com/office/word/2010/wordml" xmlns:w15="http://schemas.microsoft.com/office/word/2012/wordml" xmlns:w16se="http://schemas.microsoft.com/office/word/2015/wordml/symex" xmlns:wpg="http://schemas.microsoft.com/office/word/2010/wordprocessingGroup" xmlns:wpi="http://schemas.microsoft.com/office/word/2010/wordprocessingInk" xmlns:wne="http://schemas.microsoft.com/office/word/2006/wordml" xmlns:wps="http://schemas.microsoft.com/office/word/2010/wordprocessingShape" mc:Ignorable="w14 w15 w16se wp14">
   <w:background w:color="FFFFFF"/>
   <w:body>
     <w:p>
@@ -109,8 +109,6 @@
               </w:rPr>
               <w:t xml:space="preserve"> </w:t>
             </w:r>
-            <w:bookmarkStart w:id="0" w:name="_GoBack"/>
-            <w:bookmarkEnd w:id="0"/>
             <w:r>
               <w:rPr>
                 <w:b/>
@@ -1621,7 +1619,23 @@
                 <w:sz w:val="18"/>
                 <w:szCs w:val="18"/>
               </w:rPr>
-              <w:t>Robert Sedgewick, Kevin Wayne, Algorithms,  4th Edition, Addison Wesley, 2011</w:t>
+              <w:t xml:space="preserve">Robert Sedgewick, Kevin Wayne, </w:t>
+            </w:r>
+            <w:bookmarkStart w:id="0" w:name="_GoBack"/>
+            <w:bookmarkEnd w:id="0"/>
+            <w:r>
+              <w:rPr>
+                <w:sz w:val="18"/>
+                <w:szCs w:val="18"/>
+              </w:rPr>
+              <w:t>Algorithms, 4</w:t>
+            </w:r>
+            <w:r>
+              <w:rPr>
+                <w:sz w:val="18"/>
+                <w:szCs w:val="18"/>
+              </w:rPr>
+              <w:t>th Edition, Addison Wesley, 2011</w:t>
             </w:r>
           </w:p>
           <w:p>
@@ -1667,7 +1681,7 @@
 </file>
 
 <file path=word/endnotes.xml><?xml version="1.0" encoding="utf-8"?>
-<w:endnotes xmlns:wpc="http://schemas.microsoft.com/office/word/2010/wordprocessingCanvas" xmlns:mc="http://schemas.openxmlformats.org/markup-compatibility/2006" xmlns:o="urn:schemas-microsoft-com:office:office" xmlns:r="http://schemas.openxmlformats.org/officeDocument/2006/relationships" xmlns:m="http://schemas.openxmlformats.org/officeDocument/2006/math" xmlns:v="urn:schemas-microsoft-com:vml" xmlns:wp14="http://schemas.microsoft.com/office/word/2010/wordprocessingDrawing" xmlns:wp="http://schemas.openxmlformats.org/drawingml/2006/wordprocessingDrawing" xmlns:w10="urn:schemas-microsoft-com:office:word" xmlns:w="http://schemas.openxmlformats.org/wordprocessingml/2006/main" xmlns:w14="http://schemas.microsoft.com/office/word/2010/wordml" xmlns:w15="http://schemas.microsoft.com/office/word/2012/wordml" xmlns:wpg="http://schemas.microsoft.com/office/word/2010/wordprocessingGroup" xmlns:wpi="http://schemas.microsoft.com/office/word/2010/wordprocessingInk" xmlns:wne="http://schemas.microsoft.com/office/word/2006/wordml" xmlns:wps="http://schemas.microsoft.com/office/word/2010/wordprocessingShape" mc:Ignorable="w14 w15 wp14">
+<w:endnotes xmlns:wpc="http://schemas.microsoft.com/office/word/2010/wordprocessingCanvas" xmlns:cx="http://schemas.microsoft.com/office/drawing/2014/chartex" xmlns:mc="http://schemas.openxmlformats.org/markup-compatibility/2006" xmlns:o="urn:schemas-microsoft-com:office:office" xmlns:r="http://schemas.openxmlformats.org/officeDocument/2006/relationships" xmlns:m="http://schemas.openxmlformats.org/officeDocument/2006/math" xmlns:v="urn:schemas-microsoft-com:vml" xmlns:wp14="http://schemas.microsoft.com/office/word/2010/wordprocessingDrawing" xmlns:wp="http://schemas.openxmlformats.org/drawingml/2006/wordprocessingDrawing" xmlns:w10="urn:schemas-microsoft-com:office:word" xmlns:w="http://schemas.openxmlformats.org/wordprocessingml/2006/main" xmlns:w14="http://schemas.microsoft.com/office/word/2010/wordml" xmlns:w15="http://schemas.microsoft.com/office/word/2012/wordml" xmlns:w16se="http://schemas.microsoft.com/office/word/2015/wordml/symex" xmlns:wpg="http://schemas.microsoft.com/office/word/2010/wordprocessingGroup" xmlns:wpi="http://schemas.microsoft.com/office/word/2010/wordprocessingInk" xmlns:wne="http://schemas.microsoft.com/office/word/2006/wordml" xmlns:wps="http://schemas.microsoft.com/office/word/2010/wordprocessingShape" mc:Ignorable="w14 w15 w16se wp14">
   <w:endnote w:type="separator" w:id="-1">
     <w:p>
       <w:pPr>
@@ -1692,7 +1706,7 @@
 </file>
 
 <file path=word/footer1.xml><?xml version="1.0" encoding="utf-8"?>
-<w:ftr xmlns:wpc="http://schemas.microsoft.com/office/word/2010/wordprocessingCanvas" xmlns:mc="http://schemas.openxmlformats.org/markup-compatibility/2006" xmlns:o="urn:schemas-microsoft-com:office:office" xmlns:r="http://schemas.openxmlformats.org/officeDocument/2006/relationships" xmlns:m="http://schemas.openxmlformats.org/officeDocument/2006/math" xmlns:v="urn:schemas-microsoft-com:vml" xmlns:wp14="http://schemas.microsoft.com/office/word/2010/wordprocessingDrawing" xmlns:wp="http://schemas.openxmlformats.org/drawingml/2006/wordprocessingDrawing" xmlns:w10="urn:schemas-microsoft-com:office:word" xmlns:w="http://schemas.openxmlformats.org/wordprocessingml/2006/main" xmlns:w14="http://schemas.microsoft.com/office/word/2010/wordml" xmlns:w15="http://schemas.microsoft.com/office/word/2012/wordml" xmlns:wpg="http://schemas.microsoft.com/office/word/2010/wordprocessingGroup" xmlns:wpi="http://schemas.microsoft.com/office/word/2010/wordprocessingInk" xmlns:wne="http://schemas.microsoft.com/office/word/2006/wordml" xmlns:wps="http://schemas.microsoft.com/office/word/2010/wordprocessingShape" mc:Ignorable="w14 w15 wp14">
+<w:ftr xmlns:wpc="http://schemas.microsoft.com/office/word/2010/wordprocessingCanvas" xmlns:cx="http://schemas.microsoft.com/office/drawing/2014/chartex" xmlns:mc="http://schemas.openxmlformats.org/markup-compatibility/2006" xmlns:o="urn:schemas-microsoft-com:office:office" xmlns:r="http://schemas.openxmlformats.org/officeDocument/2006/relationships" xmlns:m="http://schemas.openxmlformats.org/officeDocument/2006/math" xmlns:v="urn:schemas-microsoft-com:vml" xmlns:wp14="http://schemas.microsoft.com/office/word/2010/wordprocessingDrawing" xmlns:wp="http://schemas.openxmlformats.org/drawingml/2006/wordprocessingDrawing" xmlns:w10="urn:schemas-microsoft-com:office:word" xmlns:w="http://schemas.openxmlformats.org/wordprocessingml/2006/main" xmlns:w14="http://schemas.microsoft.com/office/word/2010/wordml" xmlns:w15="http://schemas.microsoft.com/office/word/2012/wordml" xmlns:w16se="http://schemas.microsoft.com/office/word/2015/wordml/symex" xmlns:wpg="http://schemas.microsoft.com/office/word/2010/wordprocessingGroup" xmlns:wpi="http://schemas.microsoft.com/office/word/2010/wordprocessingInk" xmlns:wne="http://schemas.microsoft.com/office/word/2006/wordml" xmlns:wps="http://schemas.microsoft.com/office/word/2010/wordprocessingShape" mc:Ignorable="w14 w15 w16se wp14">
   <w:p>
     <w:pPr>
       <w:widowControl w:val="0"/>
@@ -1789,7 +1803,7 @@
 </file>
 
 <file path=word/footnotes.xml><?xml version="1.0" encoding="utf-8"?>
-<w:footnotes xmlns:wpc="http://schemas.microsoft.com/office/word/2010/wordprocessingCanvas" xmlns:mc="http://schemas.openxmlformats.org/markup-compatibility/2006" xmlns:o="urn:schemas-microsoft-com:office:office" xmlns:r="http://schemas.openxmlformats.org/officeDocument/2006/relationships" xmlns:m="http://schemas.openxmlformats.org/officeDocument/2006/math" xmlns:v="urn:schemas-microsoft-com:vml" xmlns:wp14="http://schemas.microsoft.com/office/word/2010/wordprocessingDrawing" xmlns:wp="http://schemas.openxmlformats.org/drawingml/2006/wordprocessingDrawing" xmlns:w10="urn:schemas-microsoft-com:office:word" xmlns:w="http://schemas.openxmlformats.org/wordprocessingml/2006/main" xmlns:w14="http://schemas.microsoft.com/office/word/2010/wordml" xmlns:w15="http://schemas.microsoft.com/office/word/2012/wordml" xmlns:wpg="http://schemas.microsoft.com/office/word/2010/wordprocessingGroup" xmlns:wpi="http://schemas.microsoft.com/office/word/2010/wordprocessingInk" xmlns:wne="http://schemas.microsoft.com/office/word/2006/wordml" xmlns:wps="http://schemas.microsoft.com/office/word/2010/wordprocessingShape" mc:Ignorable="w14 w15 wp14">
+<w:footnotes xmlns:wpc="http://schemas.microsoft.com/office/word/2010/wordprocessingCanvas" xmlns:cx="http://schemas.microsoft.com/office/drawing/2014/chartex" xmlns:mc="http://schemas.openxmlformats.org/markup-compatibility/2006" xmlns:o="urn:schemas-microsoft-com:office:office" xmlns:r="http://schemas.openxmlformats.org/officeDocument/2006/relationships" xmlns:m="http://schemas.openxmlformats.org/officeDocument/2006/math" xmlns:v="urn:schemas-microsoft-com:vml" xmlns:wp14="http://schemas.microsoft.com/office/word/2010/wordprocessingDrawing" xmlns:wp="http://schemas.openxmlformats.org/drawingml/2006/wordprocessingDrawing" xmlns:w10="urn:schemas-microsoft-com:office:word" xmlns:w="http://schemas.openxmlformats.org/wordprocessingml/2006/main" xmlns:w14="http://schemas.microsoft.com/office/word/2010/wordml" xmlns:w15="http://schemas.microsoft.com/office/word/2012/wordml" xmlns:w16se="http://schemas.microsoft.com/office/word/2015/wordml/symex" xmlns:wpg="http://schemas.microsoft.com/office/word/2010/wordprocessingGroup" xmlns:wpi="http://schemas.microsoft.com/office/word/2010/wordprocessingInk" xmlns:wne="http://schemas.microsoft.com/office/word/2006/wordml" xmlns:wps="http://schemas.microsoft.com/office/word/2010/wordprocessingShape" mc:Ignorable="w14 w15 w16se wp14">
   <w:footnote w:type="separator" w:id="-1">
     <w:p>
       <w:pPr>
@@ -1814,8 +1828,8 @@
 </file>
 
 <file path=word/numbering.xml><?xml version="1.0" encoding="utf-8"?>
-<w:numbering xmlns:wpc="http://schemas.microsoft.com/office/word/2010/wordprocessingCanvas" xmlns:mc="http://schemas.openxmlformats.org/markup-compatibility/2006" xmlns:o="urn:schemas-microsoft-com:office:office" xmlns:r="http://schemas.openxmlformats.org/officeDocument/2006/relationships" xmlns:m="http://schemas.openxmlformats.org/officeDocument/2006/math" xmlns:v="urn:schemas-microsoft-com:vml" xmlns:wp14="http://schemas.microsoft.com/office/word/2010/wordprocessingDrawing" xmlns:wp="http://schemas.openxmlformats.org/drawingml/2006/wordprocessingDrawing" xmlns:w10="urn:schemas-microsoft-com:office:word" xmlns:w="http://schemas.openxmlformats.org/wordprocessingml/2006/main" xmlns:w14="http://schemas.microsoft.com/office/word/2010/wordml" xmlns:w15="http://schemas.microsoft.com/office/word/2012/wordml" xmlns:wpg="http://schemas.microsoft.com/office/word/2010/wordprocessingGroup" xmlns:wpi="http://schemas.microsoft.com/office/word/2010/wordprocessingInk" xmlns:wne="http://schemas.microsoft.com/office/word/2006/wordml" xmlns:wps="http://schemas.microsoft.com/office/word/2010/wordprocessingShape" mc:Ignorable="w14 w15 wp14">
-  <w:abstractNum w:abstractNumId="0">
+<w:numbering xmlns:wpc="http://schemas.microsoft.com/office/word/2010/wordprocessingCanvas" xmlns:cx="http://schemas.microsoft.com/office/drawing/2014/chartex" xmlns:mc="http://schemas.openxmlformats.org/markup-compatibility/2006" xmlns:o="urn:schemas-microsoft-com:office:office" xmlns:r="http://schemas.openxmlformats.org/officeDocument/2006/relationships" xmlns:m="http://schemas.openxmlformats.org/officeDocument/2006/math" xmlns:v="urn:schemas-microsoft-com:vml" xmlns:wp14="http://schemas.microsoft.com/office/word/2010/wordprocessingDrawing" xmlns:wp="http://schemas.openxmlformats.org/drawingml/2006/wordprocessingDrawing" xmlns:w10="urn:schemas-microsoft-com:office:word" xmlns:w="http://schemas.openxmlformats.org/wordprocessingml/2006/main" xmlns:w14="http://schemas.microsoft.com/office/word/2010/wordml" xmlns:w15="http://schemas.microsoft.com/office/word/2012/wordml" xmlns:w16se="http://schemas.microsoft.com/office/word/2015/wordml/symex" xmlns:wpg="http://schemas.microsoft.com/office/word/2010/wordprocessingGroup" xmlns:wpi="http://schemas.microsoft.com/office/word/2010/wordprocessingInk" xmlns:wne="http://schemas.microsoft.com/office/word/2006/wordml" xmlns:wps="http://schemas.microsoft.com/office/word/2010/wordprocessingShape" mc:Ignorable="w14 w15 w16se wp14">
+  <w:abstractNum w:abstractNumId="0" w15:restartNumberingAfterBreak="0">
     <w:nsid w:val="07224FE9"/>
     <w:multiLevelType w:val="multilevel"/>
     <w:tmpl w:val="DAF80B28"/>
@@ -1937,7 +1951,7 @@
       </w:rPr>
     </w:lvl>
   </w:abstractNum>
-  <w:abstractNum w:abstractNumId="1">
+  <w:abstractNum w:abstractNumId="1" w15:restartNumberingAfterBreak="0">
     <w:nsid w:val="335D3386"/>
     <w:multiLevelType w:val="multilevel"/>
     <w:tmpl w:val="9A8EA870"/>
@@ -2059,7 +2073,7 @@
       </w:rPr>
     </w:lvl>
   </w:abstractNum>
-  <w:abstractNum w:abstractNumId="2">
+  <w:abstractNum w:abstractNumId="2" w15:restartNumberingAfterBreak="0">
     <w:nsid w:val="3BF85B40"/>
     <w:multiLevelType w:val="hybridMultilevel"/>
     <w:tmpl w:val="FD88FFB8"/>
@@ -2172,7 +2186,7 @@
       </w:rPr>
     </w:lvl>
   </w:abstractNum>
-  <w:abstractNum w:abstractNumId="3">
+  <w:abstractNum w:abstractNumId="3" w15:restartNumberingAfterBreak="0">
     <w:nsid w:val="42D52246"/>
     <w:multiLevelType w:val="hybridMultilevel"/>
     <w:tmpl w:val="122C5DA2"/>
@@ -2285,7 +2299,7 @@
       </w:rPr>
     </w:lvl>
   </w:abstractNum>
-  <w:abstractNum w:abstractNumId="4">
+  <w:abstractNum w:abstractNumId="4" w15:restartNumberingAfterBreak="0">
     <w:nsid w:val="53BD4A61"/>
     <w:multiLevelType w:val="hybridMultilevel"/>
     <w:tmpl w:val="837237FE"/>
@@ -2398,7 +2412,7 @@
       </w:rPr>
     </w:lvl>
   </w:abstractNum>
-  <w:abstractNum w:abstractNumId="5">
+  <w:abstractNum w:abstractNumId="5" w15:restartNumberingAfterBreak="0">
     <w:nsid w:val="541D2C77"/>
     <w:multiLevelType w:val="hybridMultilevel"/>
     <w:tmpl w:val="7DD6D8EC"/>
@@ -2488,7 +2502,7 @@
       </w:pPr>
     </w:lvl>
   </w:abstractNum>
-  <w:abstractNum w:abstractNumId="6">
+  <w:abstractNum w:abstractNumId="6" w15:restartNumberingAfterBreak="0">
     <w:nsid w:val="5CED46D7"/>
     <w:multiLevelType w:val="hybridMultilevel"/>
     <w:tmpl w:val="D734A3AC"/>
@@ -2601,7 +2615,7 @@
       </w:rPr>
     </w:lvl>
   </w:abstractNum>
-  <w:abstractNum w:abstractNumId="7">
+  <w:abstractNum w:abstractNumId="7" w15:restartNumberingAfterBreak="0">
     <w:nsid w:val="7BAD73D7"/>
     <w:multiLevelType w:val="hybridMultilevel"/>
     <w:tmpl w:val="2FFE8DEC"/>
@@ -2718,7 +2732,7 @@
 </file>
 
 <file path=word/styles.xml><?xml version="1.0" encoding="utf-8"?>
-<w:styles xmlns:mc="http://schemas.openxmlformats.org/markup-compatibility/2006" xmlns:r="http://schemas.openxmlformats.org/officeDocument/2006/relationships" xmlns:w="http://schemas.openxmlformats.org/wordprocessingml/2006/main" xmlns:w14="http://schemas.microsoft.com/office/word/2010/wordml" xmlns:w15="http://schemas.microsoft.com/office/word/2012/wordml" mc:Ignorable="w14 w15">
+<w:styles xmlns:mc="http://schemas.openxmlformats.org/markup-compatibility/2006" xmlns:r="http://schemas.openxmlformats.org/officeDocument/2006/relationships" xmlns:w="http://schemas.openxmlformats.org/wordprocessingml/2006/main" xmlns:w14="http://schemas.microsoft.com/office/word/2010/wordml" xmlns:w15="http://schemas.microsoft.com/office/word/2012/wordml" xmlns:w16se="http://schemas.microsoft.com/office/word/2015/wordml/symex" mc:Ignorable="w14 w15 w16se">
   <w:docDefaults>
     <w:rPrDefault>
       <w:rPr>
@@ -3269,13 +3283,6 @@
     <w:tblPr>
       <w:tblStyleRowBandSize w:val="1"/>
       <w:tblStyleColBandSize w:val="1"/>
-      <w:tblInd w:w="0" w:type="dxa"/>
-      <w:tblCellMar>
-        <w:top w:w="0" w:type="dxa"/>
-        <w:left w:w="108" w:type="dxa"/>
-        <w:bottom w:w="0" w:type="dxa"/>
-        <w:right w:w="108" w:type="dxa"/>
-      </w:tblCellMar>
     </w:tblPr>
   </w:style>
   <w:style w:type="table" w:customStyle="1" w:styleId="a0">
@@ -3283,13 +3290,6 @@
     <w:tblPr>
       <w:tblStyleRowBandSize w:val="1"/>
       <w:tblStyleColBandSize w:val="1"/>
-      <w:tblInd w:w="0" w:type="dxa"/>
-      <w:tblCellMar>
-        <w:top w:w="0" w:type="dxa"/>
-        <w:left w:w="108" w:type="dxa"/>
-        <w:bottom w:w="0" w:type="dxa"/>
-        <w:right w:w="108" w:type="dxa"/>
-      </w:tblCellMar>
     </w:tblPr>
   </w:style>
   <w:style w:type="table" w:customStyle="1" w:styleId="a1">
@@ -3297,13 +3297,6 @@
     <w:tblPr>
       <w:tblStyleRowBandSize w:val="1"/>
       <w:tblStyleColBandSize w:val="1"/>
-      <w:tblInd w:w="0" w:type="dxa"/>
-      <w:tblCellMar>
-        <w:top w:w="0" w:type="dxa"/>
-        <w:left w:w="108" w:type="dxa"/>
-        <w:bottom w:w="0" w:type="dxa"/>
-        <w:right w:w="108" w:type="dxa"/>
-      </w:tblCellMar>
     </w:tblPr>
   </w:style>
   <w:style w:type="paragraph" w:styleId="ListParagraph">

</xml_diff>